<commit_message>
Update Bright Gyasi Art Website.docx
reassignment
</commit_message>
<xml_diff>
--- a/Bright Gyasi Art Website.docx
+++ b/Bright Gyasi Art Website.docx
@@ -62,60 +62,7 @@
           <w:szCs w:val="24"/>
           <w14:ligatures w14:val="none"/>
         </w:rPr>
-        <w:t>N</w:t>
-      </w:r>
-      <w:r>
-        <w:rPr>
-          <w:rFonts w:ascii="Times New Roman" w:eastAsia="Times New Roman" w:hAnsi="Times New Roman" w:cs="Times New Roman"/>
-          <w:kern w:val="0"/>
-          <w:sz w:val="24"/>
-          <w:szCs w:val="24"/>
-          <w14:ligatures w14:val="none"/>
-        </w:rPr>
-        <w:t>2</w:t>
-      </w:r>
-      <w:r>
-        <w:rPr>
-          <w:rFonts w:ascii="Times New Roman" w:eastAsia="Times New Roman" w:hAnsi="Times New Roman" w:cs="Times New Roman"/>
-          <w:kern w:val="0"/>
-          <w:sz w:val="24"/>
-          <w:szCs w:val="24"/>
-          <w14:ligatures w14:val="none"/>
-        </w:rPr>
-        <w:t xml:space="preserve">41 </w:t>
-      </w:r>
-    </w:p>
-    <w:p>
-      <w:pPr>
-        <w:spacing w:after="200" w:line="276" w:lineRule="auto"/>
-        <w:jc w:val="center"/>
-        <w:rPr>
-          <w:rFonts w:ascii="Times New Roman" w:eastAsia="Times New Roman" w:hAnsi="Times New Roman" w:cs="Times New Roman"/>
-          <w:kern w:val="0"/>
-          <w:sz w:val="24"/>
-          <w:szCs w:val="24"/>
-          <w14:ligatures w14:val="none"/>
-        </w:rPr>
-      </w:pPr>
-      <w:r>
-        <w:rPr>
-          <w:rFonts w:ascii="Times New Roman" w:eastAsia="Times New Roman" w:hAnsi="Times New Roman" w:cs="Times New Roman"/>
-          <w:kern w:val="0"/>
-          <w:sz w:val="24"/>
-          <w:szCs w:val="24"/>
-          <w14:ligatures w14:val="none"/>
-        </w:rPr>
-        <w:t>11/6/20</w:t>
-      </w:r>
-      <w:r>
-        <w:rPr>
-          <w:rFonts w:ascii="Times New Roman" w:eastAsia="Times New Roman" w:hAnsi="Times New Roman" w:cs="Times New Roman"/>
-          <w:kern w:val="0"/>
-          <w:sz w:val="24"/>
-          <w:szCs w:val="24"/>
-          <w14:ligatures w14:val="none"/>
-        </w:rPr>
-        <w:t>23</w:t>
+        <w:t>11/6/2023</w:t>
       </w:r>
     </w:p>
     <w:p/>
@@ -183,12 +130,12 @@
         <w:pStyle w:val="Title"/>
       </w:pPr>
       <w:r>
-        <w:lastRenderedPageBreak/>
         <w:t>Goals</w:t>
       </w:r>
     </w:p>
     <w:p>
       <w:r>
+        <w:lastRenderedPageBreak/>
         <w:t>1. To create an online space that captivates and engages the art community, attracting both amateurs and seasoned artists.</w:t>
       </w:r>
     </w:p>
@@ -249,11 +196,7 @@
     </w:p>
     <w:p>
       <w:r>
-        <w:t xml:space="preserve">Upon analyzing the competitive landscape, it's evident that existing drawing websites lack a comprehensive understanding of leveraging the internet as a robust marketing tool. Many platforms exhibit subpar design, functionality, and content curation, indicating a gap in catering to the diverse needs of art enthusiasts. The websites often lack a cohesive design, user-friendly navigation, and quality </w:t>
-      </w:r>
-      <w:r>
-        <w:lastRenderedPageBreak/>
-        <w:t>content, which diminishes the overall user experience. Thus, there's an opportunity for a drawing website to stand out by addressing these gaps and providing a well-designed, user-friendly, and content-rich platform that caters to the diverse needs and aspirations of the art community.</w:t>
+        <w:t>Upon analyzing the competitive landscape, it's evident that existing drawing websites lack a comprehensive understanding of leveraging the internet as a robust marketing tool. Many platforms exhibit subpar design, functionality, and content curation, indicating a gap in catering to the diverse needs of art enthusiasts. The websites often lack a cohesive design, user-friendly navigation, and quality content, which diminishes the overall user experience. Thus, there's an opportunity for a drawing website to stand out by addressing these gaps and providing a well-designed, user-friendly, and content-rich platform that caters to the diverse needs and aspirations of the art community.</w:t>
       </w:r>
     </w:p>
     <w:p/>
@@ -262,6 +205,7 @@
         <w:pStyle w:val="Title"/>
       </w:pPr>
       <w:r>
+        <w:lastRenderedPageBreak/>
         <w:t xml:space="preserve">Site Map </w:t>
       </w:r>
     </w:p>
@@ -275,7 +219,6 @@
         <w:rPr>
           <w:noProof/>
         </w:rPr>
-        <w:lastRenderedPageBreak/>
         <w:drawing>
           <wp:inline distT="0" distB="0" distL="0" distR="0" wp14:anchorId="7D095571" wp14:editId="5C320644">
             <wp:extent cx="5943600" cy="6519477"/>

</xml_diff>